<commit_message>
add contractors.html to repo
</commit_message>
<xml_diff>
--- a/util/Ehrenstein Samuel CV.docx
+++ b/util/Ehrenstein Samuel CV.docx
@@ -6,8 +6,6 @@
       <w:pPr>
         <w:pStyle w:val="Title"/>
       </w:pPr>
-      <w:bookmarkStart w:id="0" w:name="Samuel_Ehrenstein"/>
-      <w:bookmarkEnd w:id="0"/>
       <w:r>
         <w:rPr>
           <w:color w:val="333333"/>
@@ -110,8 +108,8 @@
           <w:u w:val="none"/>
         </w:rPr>
       </w:pPr>
-      <w:bookmarkStart w:id="1" w:name="Interests"/>
-      <w:bookmarkEnd w:id="1"/>
+      <w:bookmarkStart w:id="0" w:name="Interests"/>
+      <w:bookmarkEnd w:id="0"/>
       <w:r>
         <w:rPr>
           <w:color w:val="333333"/>
@@ -306,8 +304,8 @@
           <w:u w:val="none"/>
         </w:rPr>
       </w:pPr>
-      <w:bookmarkStart w:id="2" w:name="Education"/>
-      <w:bookmarkEnd w:id="2"/>
+      <w:bookmarkStart w:id="1" w:name="Education"/>
+      <w:bookmarkEnd w:id="1"/>
       <w:r>
         <w:rPr>
           <w:color w:val="333333"/>
@@ -325,8 +323,8 @@
           <w:sz w:val="20"/>
         </w:rPr>
       </w:pPr>
-      <w:bookmarkStart w:id="3" w:name="Ph.D._in_Computer_Science_—_Aug_2021-pre"/>
-      <w:bookmarkEnd w:id="3"/>
+      <w:bookmarkStart w:id="2" w:name="Ph.D._in_Computer_Science_—_Aug_2021-pre"/>
+      <w:bookmarkEnd w:id="2"/>
       <w:r>
         <w:rPr>
           <w:b/>
@@ -519,15 +517,6 @@
         </w:rPr>
         <w:t>Advisor: Stephen M. Pizer</w:t>
       </w:r>
-    </w:p>
-    <w:p>
-      <w:pPr>
-        <w:pStyle w:val="BodyText"/>
-        <w:spacing w:before="1"/>
-        <w:rPr>
-          <w:sz w:val="16"/>
-        </w:rPr>
-      </w:pPr>
     </w:p>
     <w:p>
       <w:pPr>
@@ -537,8 +526,8 @@
           <w:sz w:val="20"/>
         </w:rPr>
       </w:pPr>
-      <w:bookmarkStart w:id="4" w:name="M.S._in_Computer_Science_—_Aug_2021-May_"/>
-      <w:bookmarkEnd w:id="4"/>
+      <w:bookmarkStart w:id="3" w:name="M.S._in_Computer_Science_—_Aug_2021-May_"/>
+      <w:bookmarkEnd w:id="3"/>
       <w:r>
         <w:rPr>
           <w:b/>
@@ -714,22 +703,13 @@
         </w:rPr>
         <w:t>Advisor: Stephen M. Pizer</w:t>
       </w:r>
-    </w:p>
-    <w:p>
-      <w:pPr>
-        <w:pStyle w:val="BodyText"/>
-        <w:spacing w:before="1"/>
-        <w:rPr>
-          <w:sz w:val="16"/>
-        </w:rPr>
-      </w:pPr>
     </w:p>
     <w:p>
       <w:pPr>
         <w:pStyle w:val="Heading2"/>
       </w:pPr>
-      <w:bookmarkStart w:id="5" w:name="B.A._in_Physics_and_Computer_Science_—_A"/>
-      <w:bookmarkEnd w:id="5"/>
+      <w:bookmarkStart w:id="4" w:name="B.A._in_Physics_and_Computer_Science_—_A"/>
+      <w:bookmarkEnd w:id="4"/>
       <w:r>
         <w:rPr>
           <w:color w:val="333333"/>
@@ -943,6 +923,63 @@
           <w:spacing w:val="-7"/>
         </w:rPr>
         <w:t>OH</w:t>
+      </w:r>
+    </w:p>
+    <w:p>
+      <w:pPr>
+        <w:pStyle w:val="BodyText"/>
+        <w:spacing w:before="39"/>
+        <w:ind w:left="116"/>
+        <w:rPr>
+          <w:color w:val="23282D"/>
+          <w:spacing w:val="-2"/>
+        </w:rPr>
+      </w:pPr>
+      <w:r>
+        <w:rPr>
+          <w:color w:val="23282D"/>
+        </w:rPr>
+        <w:t>Specialization:</w:t>
+      </w:r>
+      <w:r>
+        <w:rPr>
+          <w:color w:val="23282D"/>
+          <w:spacing w:val="-1"/>
+        </w:rPr>
+        <w:t xml:space="preserve"> </w:t>
+      </w:r>
+      <w:r>
+        <w:rPr>
+          <w:color w:val="23282D"/>
+        </w:rPr>
+        <w:t>Internet of</w:t>
+      </w:r>
+      <w:r>
+        <w:rPr>
+          <w:color w:val="23282D"/>
+          <w:spacing w:val="-2"/>
+        </w:rPr>
+        <w:t xml:space="preserve"> </w:t>
+      </w:r>
+      <w:r>
+        <w:rPr>
+          <w:color w:val="23282D"/>
+        </w:rPr>
+        <w:t xml:space="preserve">Things + Medical Image </w:t>
+      </w:r>
+      <w:r>
+        <w:rPr>
+          <w:color w:val="23282D"/>
+          <w:spacing w:val="-2"/>
+        </w:rPr>
+        <w:t>Synthesi</w:t>
+      </w:r>
+      <w:r>
+        <w:rPr>
+          <w:color w:val="23282D"/>
+          <w:spacing w:val="-2"/>
+        </w:rPr>
+        <w:t>s</w:t>
       </w:r>
     </w:p>
     <w:p>
@@ -951,54 +988,6 @@
         <w:spacing w:before="39"/>
         <w:ind w:left="116"/>
       </w:pPr>
-      <w:r>
-        <w:rPr>
-          <w:color w:val="23282D"/>
-        </w:rPr>
-        <w:t>Specialization:</w:t>
-      </w:r>
-      <w:r>
-        <w:rPr>
-          <w:color w:val="23282D"/>
-          <w:spacing w:val="-1"/>
-        </w:rPr>
-        <w:t xml:space="preserve"> </w:t>
-      </w:r>
-      <w:r>
-        <w:rPr>
-          <w:color w:val="23282D"/>
-        </w:rPr>
-        <w:t>Internet of</w:t>
-      </w:r>
-      <w:r>
-        <w:rPr>
-          <w:color w:val="23282D"/>
-          <w:spacing w:val="-2"/>
-        </w:rPr>
-        <w:t xml:space="preserve"> </w:t>
-      </w:r>
-      <w:r>
-        <w:rPr>
-          <w:color w:val="23282D"/>
-        </w:rPr>
-        <w:t xml:space="preserve">Things + Medical Image </w:t>
-      </w:r>
-      <w:r>
-        <w:rPr>
-          <w:color w:val="23282D"/>
-          <w:spacing w:val="-2"/>
-        </w:rPr>
-        <w:t>Synthesis</w:t>
-      </w:r>
-    </w:p>
-    <w:p>
-      <w:pPr>
-        <w:pStyle w:val="BodyText"/>
-        <w:spacing w:before="2"/>
-        <w:rPr>
-          <w:sz w:val="16"/>
-        </w:rPr>
-      </w:pPr>
     </w:p>
     <w:p>
       <w:pPr>
@@ -1007,8 +996,8 @@
           <w:u w:val="none"/>
         </w:rPr>
       </w:pPr>
-      <w:bookmarkStart w:id="6" w:name="Experience"/>
-      <w:bookmarkEnd w:id="6"/>
+      <w:bookmarkStart w:id="5" w:name="Experience"/>
+      <w:bookmarkEnd w:id="5"/>
       <w:r>
         <w:rPr>
           <w:color w:val="333333"/>
@@ -1026,8 +1015,8 @@
           <w:sz w:val="20"/>
         </w:rPr>
       </w:pPr>
-      <w:bookmarkStart w:id="7" w:name="Graduate_Research_Assistant_—_Aug_2021-P"/>
-      <w:bookmarkEnd w:id="7"/>
+      <w:bookmarkStart w:id="6" w:name="Graduate_Research_Assistant_—_Aug_2021-P"/>
+      <w:bookmarkEnd w:id="6"/>
       <w:r>
         <w:rPr>
           <w:b/>
@@ -1035,8 +1024,8 @@
         </w:rPr>
         <w:t xml:space="preserve">Graduate Research Assistant — Aug 2021-Present </w:t>
       </w:r>
-      <w:bookmarkStart w:id="8" w:name="University_of_North_Carolina_at_Chapel_H"/>
-      <w:bookmarkEnd w:id="8"/>
+      <w:bookmarkStart w:id="7" w:name="University_of_North_Carolina_at_Chapel_H"/>
+      <w:bookmarkEnd w:id="7"/>
       <w:r>
         <w:rPr>
           <w:b/>
@@ -1222,15 +1211,6 @@
         </w:rPr>
         <w:t>Advisor: Stephen M. Pizer</w:t>
       </w:r>
-    </w:p>
-    <w:p>
-      <w:pPr>
-        <w:pStyle w:val="BodyText"/>
-        <w:spacing w:before="7"/>
-        <w:rPr>
-          <w:sz w:val="8"/>
-        </w:rPr>
-      </w:pPr>
     </w:p>
     <w:p>
       <w:pPr>
@@ -1455,7 +1435,14 @@
           <w:color w:val="23282D"/>
           <w:sz w:val="20"/>
         </w:rPr>
-        <w:t>in order to enable placement of an endoscope with an accuracy of 3 cm.</w:t>
+        <w:t>enabling</w:t>
+      </w:r>
+      <w:r>
+        <w:rPr>
+          <w:color w:val="23282D"/>
+          <w:sz w:val="20"/>
+        </w:rPr>
+        <w:t xml:space="preserve"> placement of an endoscope with an accuracy of 3 cm.</w:t>
       </w:r>
     </w:p>
     <w:p>
@@ -2312,16 +2299,10 @@
     </w:p>
     <w:p>
       <w:pPr>
-        <w:pStyle w:val="BodyText"/>
-        <w:spacing w:before="4"/>
-      </w:pPr>
-    </w:p>
-    <w:p>
-      <w:pPr>
         <w:pStyle w:val="Heading2"/>
       </w:pPr>
-      <w:bookmarkStart w:id="9" w:name="Undergraduate_Research_Assistant_—_Apr_2"/>
-      <w:bookmarkEnd w:id="9"/>
+      <w:bookmarkStart w:id="8" w:name="Undergraduate_Research_Assistant_—_Apr_2"/>
+      <w:bookmarkEnd w:id="8"/>
       <w:r>
         <w:rPr>
           <w:color w:val="333333"/>
@@ -2412,8 +2393,8 @@
       <w:pPr>
         <w:pStyle w:val="Heading3"/>
       </w:pPr>
-      <w:bookmarkStart w:id="10" w:name="Case_Western_Reserve_University_—_Clevel"/>
-      <w:bookmarkEnd w:id="10"/>
+      <w:bookmarkStart w:id="9" w:name="Case_Western_Reserve_University_—_Clevel"/>
+      <w:bookmarkEnd w:id="9"/>
       <w:r>
         <w:rPr>
           <w:color w:val="545454"/>
@@ -2519,15 +2500,6 @@
         </w:rPr>
         <w:t>Bayat</w:t>
       </w:r>
-    </w:p>
-    <w:p>
-      <w:pPr>
-        <w:pStyle w:val="BodyText"/>
-        <w:spacing w:before="10"/>
-        <w:rPr>
-          <w:sz w:val="12"/>
-        </w:rPr>
-      </w:pPr>
     </w:p>
     <w:p>
       <w:pPr>
@@ -3173,10 +3145,13 @@
     </w:p>
     <w:p>
       <w:pPr>
-        <w:pStyle w:val="BodyText"/>
-        <w:spacing w:before="1"/>
-        <w:rPr>
-          <w:sz w:val="15"/>
+        <w:tabs>
+          <w:tab w:val="left" w:pos="317"/>
+        </w:tabs>
+        <w:spacing w:line="254" w:lineRule="auto"/>
+        <w:ind w:left="190" w:right="475"/>
+        <w:rPr>
+          <w:sz w:val="20"/>
         </w:rPr>
       </w:pPr>
     </w:p>
@@ -3187,8 +3162,8 @@
           <w:u w:val="none"/>
         </w:rPr>
       </w:pPr>
-      <w:bookmarkStart w:id="11" w:name="Skills"/>
-      <w:bookmarkEnd w:id="11"/>
+      <w:bookmarkStart w:id="10" w:name="Skills"/>
+      <w:bookmarkEnd w:id="10"/>
       <w:r>
         <w:rPr>
           <w:color w:val="333333"/>
@@ -3355,360 +3330,180 @@
     <w:p>
       <w:pPr>
         <w:pStyle w:val="BodyText"/>
-        <w:rPr>
-          <w:sz w:val="18"/>
-        </w:rPr>
+        <w:spacing w:line="254" w:lineRule="auto"/>
+        <w:ind w:left="116" w:right="125"/>
       </w:pPr>
+      <w:r>
+        <w:rPr>
+          <w:b/>
+          <w:color w:val="23282D"/>
+        </w:rPr>
+        <w:t>Programming:</w:t>
+      </w:r>
+      <w:r>
+        <w:rPr>
+          <w:b/>
+          <w:color w:val="23282D"/>
+          <w:spacing w:val="-8"/>
+        </w:rPr>
+        <w:t xml:space="preserve"> </w:t>
+      </w:r>
+      <w:r>
+        <w:rPr>
+          <w:color w:val="23282D"/>
+        </w:rPr>
+        <w:t>Python</w:t>
+      </w:r>
+      <w:r>
+        <w:rPr>
+          <w:color w:val="23282D"/>
+          <w:spacing w:val="-8"/>
+        </w:rPr>
+        <w:t xml:space="preserve"> </w:t>
+      </w:r>
+      <w:r>
+        <w:rPr>
+          <w:color w:val="23282D"/>
+        </w:rPr>
+        <w:t>(NumPy,</w:t>
+      </w:r>
+      <w:r>
+        <w:rPr>
+          <w:color w:val="23282D"/>
+          <w:spacing w:val="-8"/>
+        </w:rPr>
+        <w:t xml:space="preserve"> </w:t>
+      </w:r>
+      <w:r>
+        <w:rPr>
+          <w:color w:val="23282D"/>
+        </w:rPr>
+        <w:t>SciPy,</w:t>
+      </w:r>
+      <w:r>
+        <w:rPr>
+          <w:color w:val="23282D"/>
+          <w:spacing w:val="-8"/>
+        </w:rPr>
+        <w:t xml:space="preserve"> </w:t>
+      </w:r>
+      <w:proofErr w:type="spellStart"/>
+      <w:r>
+        <w:rPr>
+          <w:color w:val="23282D"/>
+        </w:rPr>
+        <w:t>PyTorch</w:t>
+      </w:r>
+      <w:proofErr w:type="spellEnd"/>
+      <w:r>
+        <w:rPr>
+          <w:color w:val="23282D"/>
+        </w:rPr>
+        <w:t>,</w:t>
+      </w:r>
+      <w:r>
+        <w:rPr>
+          <w:color w:val="23282D"/>
+          <w:spacing w:val="-8"/>
+        </w:rPr>
+        <w:t xml:space="preserve"> </w:t>
+      </w:r>
+      <w:r>
+        <w:rPr>
+          <w:color w:val="23282D"/>
+        </w:rPr>
+        <w:t>Pytorch3D,</w:t>
+      </w:r>
+      <w:r>
+        <w:rPr>
+          <w:color w:val="23282D"/>
+          <w:spacing w:val="-8"/>
+        </w:rPr>
+        <w:t xml:space="preserve"> </w:t>
+      </w:r>
+      <w:r>
+        <w:rPr>
+          <w:color w:val="23282D"/>
+        </w:rPr>
+        <w:t>OpenCV,</w:t>
+      </w:r>
+      <w:r>
+        <w:rPr>
+          <w:color w:val="23282D"/>
+          <w:spacing w:val="-13"/>
+        </w:rPr>
+        <w:t xml:space="preserve"> </w:t>
+      </w:r>
+      <w:r>
+        <w:rPr>
+          <w:color w:val="23282D"/>
+        </w:rPr>
+        <w:t>Altair,</w:t>
+      </w:r>
+      <w:r>
+        <w:rPr>
+          <w:color w:val="23282D"/>
+          <w:spacing w:val="-8"/>
+        </w:rPr>
+        <w:t xml:space="preserve"> </w:t>
+      </w:r>
+      <w:r>
+        <w:rPr>
+          <w:color w:val="23282D"/>
+        </w:rPr>
+        <w:t>Open3D),</w:t>
+      </w:r>
+      <w:r>
+        <w:rPr>
+          <w:color w:val="23282D"/>
+          <w:spacing w:val="-8"/>
+        </w:rPr>
+        <w:t xml:space="preserve"> </w:t>
+      </w:r>
+      <w:r>
+        <w:rPr>
+          <w:color w:val="23282D"/>
+        </w:rPr>
+        <w:t>Java,</w:t>
+      </w:r>
+      <w:r>
+        <w:rPr>
+          <w:color w:val="23282D"/>
+          <w:spacing w:val="-8"/>
+        </w:rPr>
+        <w:t xml:space="preserve"> </w:t>
+      </w:r>
+      <w:r>
+        <w:rPr>
+          <w:color w:val="23282D"/>
+        </w:rPr>
+        <w:t>C++,</w:t>
+      </w:r>
+      <w:r>
+        <w:rPr>
+          <w:color w:val="23282D"/>
+          <w:spacing w:val="-9"/>
+        </w:rPr>
+        <w:t xml:space="preserve"> </w:t>
+      </w:r>
+      <w:r>
+        <w:rPr>
+          <w:color w:val="23282D"/>
+        </w:rPr>
+        <w:t>MATLAB (Deep Learning Toolbox), Bash, SQL</w:t>
+      </w:r>
+      <w:r>
+        <w:rPr>
+          <w:color w:val="23282D"/>
+        </w:rPr>
+        <w:t>, Git</w:t>
+      </w:r>
     </w:p>
     <w:p>
       <w:pPr>
         <w:pStyle w:val="BodyText"/>
         <w:spacing w:line="254" w:lineRule="auto"/>
         <w:ind w:left="116" w:right="125"/>
-      </w:pPr>
-      <w:r>
-        <w:rPr>
-          <w:b/>
-          <w:color w:val="23282D"/>
-        </w:rPr>
-        <w:t>Programming:</w:t>
-      </w:r>
-      <w:r>
-        <w:rPr>
-          <w:b/>
-          <w:color w:val="23282D"/>
-          <w:spacing w:val="-8"/>
-        </w:rPr>
-        <w:t xml:space="preserve"> </w:t>
-      </w:r>
-      <w:r>
-        <w:rPr>
-          <w:color w:val="23282D"/>
-        </w:rPr>
-        <w:t>Python</w:t>
-      </w:r>
-      <w:r>
-        <w:rPr>
-          <w:color w:val="23282D"/>
-          <w:spacing w:val="-8"/>
-        </w:rPr>
-        <w:t xml:space="preserve"> </w:t>
-      </w:r>
-      <w:r>
-        <w:rPr>
-          <w:color w:val="23282D"/>
-        </w:rPr>
-        <w:t>(NumPy,</w:t>
-      </w:r>
-      <w:r>
-        <w:rPr>
-          <w:color w:val="23282D"/>
-          <w:spacing w:val="-8"/>
-        </w:rPr>
-        <w:t xml:space="preserve"> </w:t>
-      </w:r>
-      <w:r>
-        <w:rPr>
-          <w:color w:val="23282D"/>
-        </w:rPr>
-        <w:t>SciPy,</w:t>
-      </w:r>
-      <w:r>
-        <w:rPr>
-          <w:color w:val="23282D"/>
-          <w:spacing w:val="-8"/>
-        </w:rPr>
-        <w:t xml:space="preserve"> </w:t>
-      </w:r>
-      <w:proofErr w:type="spellStart"/>
-      <w:r>
-        <w:rPr>
-          <w:color w:val="23282D"/>
-        </w:rPr>
-        <w:t>PyTorch</w:t>
-      </w:r>
-      <w:proofErr w:type="spellEnd"/>
-      <w:r>
-        <w:rPr>
-          <w:color w:val="23282D"/>
-        </w:rPr>
-        <w:t>,</w:t>
-      </w:r>
-      <w:r>
-        <w:rPr>
-          <w:color w:val="23282D"/>
-          <w:spacing w:val="-8"/>
-        </w:rPr>
-        <w:t xml:space="preserve"> </w:t>
-      </w:r>
-      <w:r>
-        <w:rPr>
-          <w:color w:val="23282D"/>
-        </w:rPr>
-        <w:t>Pytorch3D,</w:t>
-      </w:r>
-      <w:r>
-        <w:rPr>
-          <w:color w:val="23282D"/>
-          <w:spacing w:val="-8"/>
-        </w:rPr>
-        <w:t xml:space="preserve"> </w:t>
-      </w:r>
-      <w:r>
-        <w:rPr>
-          <w:color w:val="23282D"/>
-        </w:rPr>
-        <w:t>OpenCV,</w:t>
-      </w:r>
-      <w:r>
-        <w:rPr>
-          <w:color w:val="23282D"/>
-          <w:spacing w:val="-13"/>
-        </w:rPr>
-        <w:t xml:space="preserve"> </w:t>
-      </w:r>
-      <w:r>
-        <w:rPr>
-          <w:color w:val="23282D"/>
-        </w:rPr>
-        <w:t>Altair,</w:t>
-      </w:r>
-      <w:r>
-        <w:rPr>
-          <w:color w:val="23282D"/>
-          <w:spacing w:val="-8"/>
-        </w:rPr>
-        <w:t xml:space="preserve"> </w:t>
-      </w:r>
-      <w:r>
-        <w:rPr>
-          <w:color w:val="23282D"/>
-        </w:rPr>
-        <w:t>Open3D),</w:t>
-      </w:r>
-      <w:r>
-        <w:rPr>
-          <w:color w:val="23282D"/>
-          <w:spacing w:val="-8"/>
-        </w:rPr>
-        <w:t xml:space="preserve"> </w:t>
-      </w:r>
-      <w:r>
-        <w:rPr>
-          <w:color w:val="23282D"/>
-        </w:rPr>
-        <w:t>Java,</w:t>
-      </w:r>
-      <w:r>
-        <w:rPr>
-          <w:color w:val="23282D"/>
-          <w:spacing w:val="-8"/>
-        </w:rPr>
-        <w:t xml:space="preserve"> </w:t>
-      </w:r>
-      <w:r>
-        <w:rPr>
-          <w:color w:val="23282D"/>
-        </w:rPr>
-        <w:t>C++,</w:t>
-      </w:r>
-      <w:r>
-        <w:rPr>
-          <w:color w:val="23282D"/>
-          <w:spacing w:val="-9"/>
-        </w:rPr>
-        <w:t xml:space="preserve"> </w:t>
-      </w:r>
-      <w:r>
-        <w:rPr>
-          <w:color w:val="23282D"/>
-        </w:rPr>
-        <w:t>MATLAB (Deep Learning Toolbox), Bash, SQL</w:t>
-      </w:r>
-    </w:p>
-    <w:p>
-      <w:pPr>
-        <w:pStyle w:val="BodyText"/>
-        <w:spacing w:before="10"/>
-        <w:rPr>
-          <w:sz w:val="16"/>
-        </w:rPr>
-      </w:pPr>
-    </w:p>
-    <w:p>
-      <w:pPr>
-        <w:pStyle w:val="BodyText"/>
-        <w:spacing w:line="254" w:lineRule="auto"/>
-        <w:ind w:left="116" w:right="125"/>
-      </w:pPr>
-      <w:r>
-        <w:rPr>
-          <w:b/>
-          <w:color w:val="23282D"/>
-        </w:rPr>
-        <w:t>Hardware:</w:t>
-      </w:r>
-      <w:r>
-        <w:rPr>
-          <w:b/>
-          <w:color w:val="23282D"/>
-          <w:spacing w:val="-5"/>
-        </w:rPr>
-        <w:t xml:space="preserve"> </w:t>
-      </w:r>
-      <w:r>
-        <w:rPr>
-          <w:color w:val="23282D"/>
-        </w:rPr>
-        <w:t>Soldering,</w:t>
-      </w:r>
-      <w:r>
-        <w:rPr>
-          <w:color w:val="23282D"/>
-          <w:spacing w:val="-5"/>
-        </w:rPr>
-        <w:t xml:space="preserve"> </w:t>
-      </w:r>
-      <w:r>
-        <w:rPr>
-          <w:color w:val="23282D"/>
-        </w:rPr>
-        <w:t>Oscilloscope,</w:t>
-      </w:r>
-      <w:r>
-        <w:rPr>
-          <w:color w:val="23282D"/>
-          <w:spacing w:val="-5"/>
-        </w:rPr>
-        <w:t xml:space="preserve"> </w:t>
-      </w:r>
-      <w:r>
-        <w:rPr>
-          <w:color w:val="23282D"/>
-        </w:rPr>
-        <w:t>Logic</w:t>
-      </w:r>
-      <w:r>
-        <w:rPr>
-          <w:color w:val="23282D"/>
-          <w:spacing w:val="-6"/>
-        </w:rPr>
-        <w:t xml:space="preserve"> </w:t>
-      </w:r>
-      <w:r>
-        <w:rPr>
-          <w:color w:val="23282D"/>
-        </w:rPr>
-        <w:t>analyzer,</w:t>
-      </w:r>
-      <w:r>
-        <w:rPr>
-          <w:color w:val="23282D"/>
-          <w:spacing w:val="-5"/>
-        </w:rPr>
-        <w:t xml:space="preserve"> </w:t>
-      </w:r>
-      <w:r>
-        <w:rPr>
-          <w:color w:val="23282D"/>
-        </w:rPr>
-        <w:t>Spectrum</w:t>
-      </w:r>
-      <w:r>
-        <w:rPr>
-          <w:color w:val="23282D"/>
-          <w:spacing w:val="-5"/>
-        </w:rPr>
-        <w:t xml:space="preserve"> </w:t>
-      </w:r>
-      <w:r>
-        <w:rPr>
-          <w:color w:val="23282D"/>
-        </w:rPr>
-        <w:t>analyzer,</w:t>
-      </w:r>
-      <w:r>
-        <w:rPr>
-          <w:color w:val="23282D"/>
-          <w:spacing w:val="-5"/>
-        </w:rPr>
-        <w:t xml:space="preserve"> </w:t>
-      </w:r>
-      <w:r>
-        <w:rPr>
-          <w:color w:val="23282D"/>
-        </w:rPr>
-        <w:t>3D</w:t>
-      </w:r>
-      <w:r>
-        <w:rPr>
-          <w:color w:val="23282D"/>
-          <w:spacing w:val="-6"/>
-        </w:rPr>
-        <w:t xml:space="preserve"> </w:t>
-      </w:r>
-      <w:r>
-        <w:rPr>
-          <w:color w:val="23282D"/>
-        </w:rPr>
-        <w:t>printer,</w:t>
-      </w:r>
-      <w:r>
-        <w:rPr>
-          <w:color w:val="23282D"/>
-          <w:spacing w:val="-5"/>
-        </w:rPr>
-        <w:t xml:space="preserve"> </w:t>
-      </w:r>
-      <w:r>
-        <w:rPr>
-          <w:color w:val="23282D"/>
-        </w:rPr>
-        <w:t>Laser</w:t>
-      </w:r>
-      <w:r>
-        <w:rPr>
-          <w:color w:val="23282D"/>
-          <w:spacing w:val="-6"/>
-        </w:rPr>
-        <w:t xml:space="preserve"> </w:t>
-      </w:r>
-      <w:r>
-        <w:rPr>
-          <w:color w:val="23282D"/>
-        </w:rPr>
-        <w:t>and</w:t>
-      </w:r>
-      <w:r>
-        <w:rPr>
-          <w:color w:val="23282D"/>
-          <w:spacing w:val="-6"/>
-        </w:rPr>
-        <w:t xml:space="preserve"> </w:t>
-      </w:r>
-      <w:r>
-        <w:rPr>
-          <w:color w:val="23282D"/>
-        </w:rPr>
-        <w:t>waterjet</w:t>
-      </w:r>
-      <w:r>
-        <w:rPr>
-          <w:color w:val="23282D"/>
-          <w:spacing w:val="-6"/>
-        </w:rPr>
-        <w:t xml:space="preserve"> </w:t>
-      </w:r>
-      <w:r>
-        <w:rPr>
-          <w:color w:val="23282D"/>
-        </w:rPr>
-        <w:t>cutter, CNC mill</w:t>
-      </w:r>
-    </w:p>
-    <w:p>
-      <w:pPr>
-        <w:spacing w:line="254" w:lineRule="auto"/>
         <w:sectPr>
           <w:type w:val="continuous"/>
           <w:pgSz w:w="11910" w:h="16840"/>
@@ -3716,6 +3511,176 @@
           <w:cols w:space="720"/>
         </w:sectPr>
       </w:pPr>
+      <w:r>
+        <w:rPr>
+          <w:b/>
+          <w:color w:val="23282D"/>
+        </w:rPr>
+        <w:t>Hardware:</w:t>
+      </w:r>
+      <w:r>
+        <w:rPr>
+          <w:b/>
+          <w:color w:val="23282D"/>
+          <w:spacing w:val="-5"/>
+        </w:rPr>
+        <w:t xml:space="preserve"> </w:t>
+      </w:r>
+      <w:r>
+        <w:rPr>
+          <w:color w:val="23282D"/>
+        </w:rPr>
+        <w:t>Soldering,</w:t>
+      </w:r>
+      <w:r>
+        <w:rPr>
+          <w:color w:val="23282D"/>
+          <w:spacing w:val="-5"/>
+        </w:rPr>
+        <w:t xml:space="preserve"> </w:t>
+      </w:r>
+      <w:r>
+        <w:rPr>
+          <w:color w:val="23282D"/>
+        </w:rPr>
+        <w:t>Oscilloscope,</w:t>
+      </w:r>
+      <w:r>
+        <w:rPr>
+          <w:color w:val="23282D"/>
+          <w:spacing w:val="-5"/>
+        </w:rPr>
+        <w:t xml:space="preserve"> </w:t>
+      </w:r>
+      <w:r>
+        <w:rPr>
+          <w:color w:val="23282D"/>
+        </w:rPr>
+        <w:t>Logic</w:t>
+      </w:r>
+      <w:r>
+        <w:rPr>
+          <w:color w:val="23282D"/>
+          <w:spacing w:val="-6"/>
+        </w:rPr>
+        <w:t xml:space="preserve"> </w:t>
+      </w:r>
+      <w:r>
+        <w:rPr>
+          <w:color w:val="23282D"/>
+        </w:rPr>
+        <w:t>analyzer,</w:t>
+      </w:r>
+      <w:r>
+        <w:rPr>
+          <w:color w:val="23282D"/>
+          <w:spacing w:val="-5"/>
+        </w:rPr>
+        <w:t xml:space="preserve"> </w:t>
+      </w:r>
+      <w:r>
+        <w:rPr>
+          <w:color w:val="23282D"/>
+        </w:rPr>
+        <w:t>Spectrum</w:t>
+      </w:r>
+      <w:r>
+        <w:rPr>
+          <w:color w:val="23282D"/>
+          <w:spacing w:val="-5"/>
+        </w:rPr>
+        <w:t xml:space="preserve"> </w:t>
+      </w:r>
+      <w:r>
+        <w:rPr>
+          <w:color w:val="23282D"/>
+        </w:rPr>
+        <w:t>analyzer,</w:t>
+      </w:r>
+      <w:r>
+        <w:rPr>
+          <w:color w:val="23282D"/>
+          <w:spacing w:val="-5"/>
+        </w:rPr>
+        <w:t xml:space="preserve"> </w:t>
+      </w:r>
+      <w:r>
+        <w:rPr>
+          <w:color w:val="23282D"/>
+        </w:rPr>
+        <w:t>3D</w:t>
+      </w:r>
+      <w:r>
+        <w:rPr>
+          <w:color w:val="23282D"/>
+          <w:spacing w:val="-6"/>
+        </w:rPr>
+        <w:t xml:space="preserve"> </w:t>
+      </w:r>
+      <w:r>
+        <w:rPr>
+          <w:color w:val="23282D"/>
+        </w:rPr>
+        <w:t>printer,</w:t>
+      </w:r>
+      <w:r>
+        <w:rPr>
+          <w:color w:val="23282D"/>
+          <w:spacing w:val="-5"/>
+        </w:rPr>
+        <w:t xml:space="preserve"> </w:t>
+      </w:r>
+      <w:r>
+        <w:rPr>
+          <w:color w:val="23282D"/>
+        </w:rPr>
+        <w:t>Laser</w:t>
+      </w:r>
+      <w:r>
+        <w:rPr>
+          <w:color w:val="23282D"/>
+          <w:spacing w:val="-6"/>
+        </w:rPr>
+        <w:t xml:space="preserve"> </w:t>
+      </w:r>
+      <w:r>
+        <w:rPr>
+          <w:color w:val="23282D"/>
+        </w:rPr>
+        <w:t>and</w:t>
+      </w:r>
+      <w:r>
+        <w:rPr>
+          <w:color w:val="23282D"/>
+          <w:spacing w:val="-6"/>
+        </w:rPr>
+        <w:t xml:space="preserve"> </w:t>
+      </w:r>
+      <w:r>
+        <w:rPr>
+          <w:color w:val="23282D"/>
+        </w:rPr>
+        <w:t>waterjet</w:t>
+      </w:r>
+      <w:r>
+        <w:rPr>
+          <w:color w:val="23282D"/>
+          <w:spacing w:val="-6"/>
+        </w:rPr>
+        <w:t xml:space="preserve"> </w:t>
+      </w:r>
+      <w:r>
+        <w:rPr>
+          <w:color w:val="23282D"/>
+        </w:rPr>
+        <w:t>cutter, CNC mil</w:t>
+      </w:r>
+      <w:r>
+        <w:rPr>
+          <w:color w:val="23282D"/>
+        </w:rPr>
+        <w:t>l</w:t>
+      </w:r>
     </w:p>
     <w:p>
       <w:pPr>
@@ -3725,8 +3690,8 @@
           <w:u w:val="none"/>
         </w:rPr>
       </w:pPr>
-      <w:bookmarkStart w:id="12" w:name="Graduate_Coursework"/>
-      <w:bookmarkEnd w:id="12"/>
+      <w:bookmarkStart w:id="11" w:name="Graduate_Coursework"/>
+      <w:bookmarkEnd w:id="11"/>
       <w:r>
         <w:rPr>
           <w:color w:val="333333"/>
@@ -3890,8 +3855,8 @@
           <w:u w:val="none"/>
         </w:rPr>
       </w:pPr>
-      <w:bookmarkStart w:id="13" w:name="Projects"/>
-      <w:bookmarkEnd w:id="13"/>
+      <w:bookmarkStart w:id="12" w:name="Projects"/>
+      <w:bookmarkEnd w:id="12"/>
       <w:r>
         <w:rPr>
           <w:color w:val="333333"/>
@@ -3899,6 +3864,176 @@
           <w:u w:color="333333"/>
         </w:rPr>
         <w:t>Projects</w:t>
+      </w:r>
+    </w:p>
+    <w:p>
+      <w:pPr>
+        <w:pStyle w:val="Heading2"/>
+      </w:pPr>
+      <w:bookmarkStart w:id="13" w:name="Shape_Viewer_—_2024-present"/>
+      <w:bookmarkEnd w:id="13"/>
+      <w:proofErr w:type="spellStart"/>
+      <w:r>
+        <w:rPr>
+          <w:color w:val="333333"/>
+        </w:rPr>
+        <w:t>MunIQ</w:t>
+      </w:r>
+      <w:proofErr w:type="spellEnd"/>
+      <w:r>
+        <w:rPr>
+          <w:color w:val="333333"/>
+          <w:spacing w:val="-6"/>
+        </w:rPr>
+        <w:t xml:space="preserve"> </w:t>
+      </w:r>
+      <w:r>
+        <w:rPr>
+          <w:color w:val="333333"/>
+        </w:rPr>
+        <w:t>—</w:t>
+      </w:r>
+      <w:r>
+        <w:rPr>
+          <w:color w:val="333333"/>
+          <w:spacing w:val="-5"/>
+        </w:rPr>
+        <w:t xml:space="preserve"> </w:t>
+      </w:r>
+      <w:r>
+        <w:rPr>
+          <w:color w:val="333333"/>
+        </w:rPr>
+        <w:t>202</w:t>
+      </w:r>
+      <w:r>
+        <w:rPr>
+          <w:color w:val="333333"/>
+        </w:rPr>
+        <w:t>5</w:t>
+      </w:r>
+    </w:p>
+    <w:p>
+      <w:pPr>
+        <w:pStyle w:val="Heading3"/>
+        <w:spacing w:before="66"/>
+      </w:pPr>
+      <w:bookmarkStart w:id="14" w:name="Customer_Relations_Management_for_youth_"/>
+      <w:bookmarkEnd w:id="14"/>
+      <w:r>
+        <w:rPr>
+          <w:color w:val="545454"/>
+        </w:rPr>
+        <w:t>Geography quiz game</w:t>
+      </w:r>
+    </w:p>
+    <w:p>
+      <w:pPr>
+        <w:pStyle w:val="ListParagraph"/>
+        <w:numPr>
+          <w:ilvl w:val="0"/>
+          <w:numId w:val="1"/>
+        </w:numPr>
+        <w:tabs>
+          <w:tab w:val="left" w:pos="317"/>
+        </w:tabs>
+        <w:spacing w:before="15" w:line="254" w:lineRule="auto"/>
+        <w:ind w:right="412"/>
+        <w:rPr>
+          <w:sz w:val="20"/>
+        </w:rPr>
+      </w:pPr>
+      <w:r>
+        <w:rPr>
+          <w:color w:val="23282D"/>
+          <w:sz w:val="20"/>
+        </w:rPr>
+        <w:t>Created a geography quiz game using React and D3.js.</w:t>
+      </w:r>
+    </w:p>
+    <w:p>
+      <w:pPr>
+        <w:pStyle w:val="ListParagraph"/>
+        <w:numPr>
+          <w:ilvl w:val="0"/>
+          <w:numId w:val="1"/>
+        </w:numPr>
+        <w:tabs>
+          <w:tab w:val="left" w:pos="317"/>
+        </w:tabs>
+        <w:spacing w:before="15" w:line="254" w:lineRule="auto"/>
+        <w:ind w:right="412"/>
+        <w:rPr>
+          <w:sz w:val="20"/>
+        </w:rPr>
+      </w:pPr>
+      <w:r>
+        <w:rPr>
+          <w:color w:val="23282D"/>
+          <w:sz w:val="20"/>
+        </w:rPr>
+        <w:t>Obtained, cleaned, and processed geographic, quantitative, and categorical data from a variety of sources.</w:t>
+      </w:r>
+    </w:p>
+    <w:p>
+      <w:pPr>
+        <w:pStyle w:val="ListParagraph"/>
+        <w:numPr>
+          <w:ilvl w:val="0"/>
+          <w:numId w:val="1"/>
+        </w:numPr>
+        <w:tabs>
+          <w:tab w:val="left" w:pos="317"/>
+        </w:tabs>
+        <w:spacing w:before="15" w:line="254" w:lineRule="auto"/>
+        <w:ind w:right="412"/>
+        <w:rPr>
+          <w:sz w:val="20"/>
+        </w:rPr>
+      </w:pPr>
+      <w:r>
+        <w:rPr>
+          <w:color w:val="23282D"/>
+          <w:sz w:val="20"/>
+        </w:rPr>
+        <w:t xml:space="preserve"> </w:t>
+      </w:r>
+      <w:r>
+        <w:rPr>
+          <w:color w:val="23282D"/>
+          <w:sz w:val="20"/>
+        </w:rPr>
+        <w:t xml:space="preserve">The complete game can be found at </w:t>
+      </w:r>
+      <w:hyperlink r:id="rId8" w:history="1">
+        <w:r>
+          <w:rPr>
+            <w:rStyle w:val="Hyperlink"/>
+            <w:sz w:val="20"/>
+          </w:rPr>
+          <w:t>http://mun-iq.su</w:t>
+        </w:r>
+        <w:r>
+          <w:rPr>
+            <w:rStyle w:val="Hyperlink"/>
+            <w:sz w:val="20"/>
+          </w:rPr>
+          <w:t>r</w:t>
+        </w:r>
+        <w:r>
+          <w:rPr>
+            <w:rStyle w:val="Hyperlink"/>
+            <w:sz w:val="20"/>
+          </w:rPr>
+          <w:t>ge.sh/</w:t>
+        </w:r>
+      </w:hyperlink>
+      <w:r>
+        <w:rPr>
+          <w:color w:val="23282D"/>
+          <w:sz w:val="20"/>
+        </w:rPr>
+        <w:t>.</w:t>
       </w:r>
     </w:p>
     <w:p>
@@ -3906,8 +4041,6 @@
         <w:pStyle w:val="Heading2"/>
         <w:spacing w:before="117"/>
       </w:pPr>
-      <w:bookmarkStart w:id="14" w:name="Shape_Viewer_—_2024-present"/>
-      <w:bookmarkEnd w:id="14"/>
       <w:r>
         <w:rPr>
           <w:color w:val="333333"/>
@@ -4078,16 +4211,6 @@
         </w:rPr>
         <w:t>shapes</w:t>
       </w:r>
-    </w:p>
-    <w:p>
-      <w:pPr>
-        <w:pStyle w:val="BodyText"/>
-        <w:spacing w:before="8"/>
-        <w:rPr>
-          <w:b/>
-          <w:sz w:val="14"/>
-        </w:rPr>
-      </w:pPr>
     </w:p>
     <w:p>
       <w:pPr>
@@ -4144,21 +4267,12 @@
         </w:rPr>
         <w:t xml:space="preserve"> </w:t>
       </w:r>
-      <w:proofErr w:type="spellStart"/>
-      <w:r>
-        <w:rPr>
-          <w:color w:val="23282D"/>
-          <w:sz w:val="20"/>
-        </w:rPr>
-        <w:t>Sympy</w:t>
-      </w:r>
-      <w:proofErr w:type="spellEnd"/>
-      <w:r>
-        <w:rPr>
-          <w:color w:val="23282D"/>
-          <w:sz w:val="20"/>
-        </w:rPr>
-        <w:t>,</w:t>
+      <w:r>
+        <w:rPr>
+          <w:color w:val="23282D"/>
+          <w:sz w:val="20"/>
+        </w:rPr>
+        <w:t>Sympy,</w:t>
       </w:r>
       <w:r>
         <w:rPr>
@@ -5282,7 +5396,7 @@
         </w:rPr>
         <w:t xml:space="preserve"> </w:t>
       </w:r>
-      <w:hyperlink r:id="rId8">
+      <w:hyperlink r:id="rId9">
         <w:r>
           <w:rPr>
             <w:color w:val="0366D6"/>
@@ -5307,31 +5421,89 @@
         </w:rPr>
         <w:t>.</w:t>
       </w:r>
+      <w:bookmarkStart w:id="16" w:name="ClubRM_—_2023-present"/>
+      <w:bookmarkEnd w:id="16"/>
     </w:p>
     <w:p>
       <w:pPr>
-        <w:pStyle w:val="BodyText"/>
-        <w:spacing w:before="4"/>
+        <w:pStyle w:val="Heading1"/>
+        <w:rPr>
+          <w:u w:val="none"/>
+        </w:rPr>
       </w:pPr>
+      <w:bookmarkStart w:id="17" w:name="Outreach_&amp;_Academic_Service"/>
+      <w:bookmarkEnd w:id="17"/>
+      <w:r>
+        <w:rPr>
+          <w:color w:val="333333"/>
+          <w:u w:color="333333"/>
+        </w:rPr>
+        <w:t>Outreach</w:t>
+      </w:r>
+      <w:r>
+        <w:rPr>
+          <w:color w:val="333333"/>
+          <w:spacing w:val="-3"/>
+          <w:u w:color="333333"/>
+        </w:rPr>
+        <w:t xml:space="preserve"> </w:t>
+      </w:r>
+      <w:r>
+        <w:rPr>
+          <w:color w:val="333333"/>
+          <w:u w:color="333333"/>
+        </w:rPr>
+        <w:t>&amp;</w:t>
+      </w:r>
+      <w:r>
+        <w:rPr>
+          <w:color w:val="333333"/>
+          <w:spacing w:val="-7"/>
+          <w:u w:color="333333"/>
+        </w:rPr>
+        <w:t xml:space="preserve"> </w:t>
+      </w:r>
+      <w:r>
+        <w:rPr>
+          <w:color w:val="333333"/>
+          <w:u w:color="333333"/>
+        </w:rPr>
+        <w:t>Academic</w:t>
+      </w:r>
+      <w:r>
+        <w:rPr>
+          <w:color w:val="333333"/>
+          <w:spacing w:val="-3"/>
+          <w:u w:color="333333"/>
+        </w:rPr>
+        <w:t xml:space="preserve"> </w:t>
+      </w:r>
+      <w:r>
+        <w:rPr>
+          <w:color w:val="333333"/>
+          <w:spacing w:val="-2"/>
+          <w:u w:color="333333"/>
+        </w:rPr>
+        <w:t>Service</w:t>
+      </w:r>
     </w:p>
     <w:p>
       <w:pPr>
         <w:pStyle w:val="Heading2"/>
+        <w:spacing w:before="118"/>
       </w:pPr>
-      <w:bookmarkStart w:id="16" w:name="ClubRM_—_2023-present"/>
-      <w:bookmarkEnd w:id="16"/>
-      <w:proofErr w:type="spellStart"/>
+      <w:bookmarkStart w:id="18" w:name="UNC_Computer_Science_Student_Association"/>
+      <w:bookmarkEnd w:id="18"/>
       <w:r>
         <w:rPr>
           <w:color w:val="333333"/>
         </w:rPr>
-        <w:t>ClubRM</w:t>
-      </w:r>
-      <w:proofErr w:type="spellEnd"/>
+        <w:t>UNC</w:t>
+      </w:r>
       <w:r>
         <w:rPr>
           <w:color w:val="333333"/>
-          <w:spacing w:val="-6"/>
+          <w:spacing w:val="-8"/>
         </w:rPr>
         <w:t xml:space="preserve"> </w:t>
       </w:r>
@@ -5339,7 +5511,7 @@
         <w:rPr>
           <w:color w:val="333333"/>
         </w:rPr>
-        <w:t>—</w:t>
+        <w:t>Computer</w:t>
       </w:r>
       <w:r>
         <w:rPr>
@@ -5352,7 +5524,59 @@
         <w:rPr>
           <w:color w:val="333333"/>
         </w:rPr>
-        <w:t>2023-</w:t>
+        <w:t>Science</w:t>
+      </w:r>
+      <w:r>
+        <w:rPr>
+          <w:color w:val="333333"/>
+          <w:spacing w:val="-4"/>
+        </w:rPr>
+        <w:t xml:space="preserve"> </w:t>
+      </w:r>
+      <w:r>
+        <w:rPr>
+          <w:color w:val="333333"/>
+        </w:rPr>
+        <w:t>Student</w:t>
+      </w:r>
+      <w:r>
+        <w:rPr>
+          <w:color w:val="333333"/>
+          <w:spacing w:val="-7"/>
+        </w:rPr>
+        <w:t xml:space="preserve"> </w:t>
+      </w:r>
+      <w:r>
+        <w:rPr>
+          <w:color w:val="333333"/>
+        </w:rPr>
+        <w:t>Association</w:t>
+      </w:r>
+      <w:r>
+        <w:rPr>
+          <w:color w:val="333333"/>
+          <w:spacing w:val="-5"/>
+        </w:rPr>
+        <w:t xml:space="preserve"> </w:t>
+      </w:r>
+      <w:r>
+        <w:rPr>
+          <w:color w:val="333333"/>
+        </w:rPr>
+        <w:t>—</w:t>
+      </w:r>
+      <w:r>
+        <w:rPr>
+          <w:color w:val="333333"/>
+          <w:spacing w:val="-4"/>
+        </w:rPr>
+        <w:t xml:space="preserve"> </w:t>
+      </w:r>
+      <w:r>
+        <w:rPr>
+          <w:color w:val="333333"/>
+        </w:rPr>
+        <w:t>2022-</w:t>
       </w:r>
       <w:r>
         <w:rPr>
@@ -5367,730 +5591,21 @@
         <w:pStyle w:val="Heading3"/>
         <w:spacing w:before="66"/>
       </w:pPr>
-      <w:bookmarkStart w:id="17" w:name="Customer_Relations_Management_for_youth_"/>
-      <w:bookmarkEnd w:id="17"/>
-      <w:r>
-        <w:rPr>
-          <w:color w:val="545454"/>
-        </w:rPr>
-        <w:t>Customer</w:t>
-      </w:r>
-      <w:r>
-        <w:rPr>
-          <w:color w:val="545454"/>
-          <w:spacing w:val="-5"/>
-        </w:rPr>
-        <w:t xml:space="preserve"> </w:t>
-      </w:r>
-      <w:r>
-        <w:rPr>
-          <w:color w:val="545454"/>
-        </w:rPr>
-        <w:t>Relations</w:t>
-      </w:r>
-      <w:r>
-        <w:rPr>
-          <w:color w:val="545454"/>
-          <w:spacing w:val="-5"/>
-        </w:rPr>
-        <w:t xml:space="preserve"> </w:t>
-      </w:r>
-      <w:r>
-        <w:rPr>
-          <w:color w:val="545454"/>
-        </w:rPr>
-        <w:t>Management</w:t>
-      </w:r>
-      <w:r>
-        <w:rPr>
-          <w:color w:val="545454"/>
-          <w:spacing w:val="-4"/>
-        </w:rPr>
-        <w:t xml:space="preserve"> </w:t>
-      </w:r>
-      <w:r>
-        <w:rPr>
-          <w:color w:val="545454"/>
-        </w:rPr>
-        <w:t>for</w:t>
-      </w:r>
-      <w:r>
-        <w:rPr>
-          <w:color w:val="545454"/>
-          <w:spacing w:val="-4"/>
-        </w:rPr>
-        <w:t xml:space="preserve"> </w:t>
-      </w:r>
-      <w:r>
-        <w:rPr>
-          <w:color w:val="545454"/>
-        </w:rPr>
-        <w:t>youth</w:t>
-      </w:r>
-      <w:r>
-        <w:rPr>
-          <w:color w:val="545454"/>
-          <w:spacing w:val="-4"/>
-        </w:rPr>
-        <w:t xml:space="preserve"> </w:t>
+      <w:bookmarkStart w:id="19" w:name="President_—_2023‑2024"/>
+      <w:bookmarkEnd w:id="19"/>
+      <w:r>
+        <w:rPr>
+          <w:color w:val="545454"/>
+        </w:rPr>
+        <w:t xml:space="preserve">President — </w:t>
       </w:r>
       <w:r>
         <w:rPr>
           <w:color w:val="545454"/>
           <w:spacing w:val="-2"/>
         </w:rPr>
-        <w:t>organizations</w:t>
-      </w:r>
-    </w:p>
-    <w:p>
-      <w:pPr>
-        <w:pStyle w:val="BodyText"/>
-        <w:spacing w:before="8"/>
-        <w:rPr>
-          <w:b/>
-          <w:sz w:val="14"/>
-        </w:rPr>
-      </w:pPr>
-    </w:p>
-    <w:p>
-      <w:pPr>
-        <w:pStyle w:val="ListParagraph"/>
-        <w:numPr>
-          <w:ilvl w:val="0"/>
-          <w:numId w:val="1"/>
-        </w:numPr>
-        <w:tabs>
-          <w:tab w:val="left" w:pos="317"/>
-        </w:tabs>
-        <w:spacing w:before="64"/>
-        <w:rPr>
-          <w:sz w:val="20"/>
-        </w:rPr>
-      </w:pPr>
-      <w:r>
-        <w:rPr>
-          <w:color w:val="23282D"/>
-          <w:sz w:val="20"/>
-        </w:rPr>
-        <w:t>Implemented</w:t>
-      </w:r>
-      <w:r>
-        <w:rPr>
-          <w:color w:val="23282D"/>
-          <w:spacing w:val="-2"/>
-          <w:sz w:val="20"/>
-        </w:rPr>
-        <w:t xml:space="preserve"> </w:t>
-      </w:r>
-      <w:r>
-        <w:rPr>
-          <w:color w:val="23282D"/>
-          <w:sz w:val="20"/>
-        </w:rPr>
-        <w:t>from</w:t>
-      </w:r>
-      <w:r>
-        <w:rPr>
-          <w:color w:val="23282D"/>
-          <w:spacing w:val="-1"/>
-          <w:sz w:val="20"/>
-        </w:rPr>
-        <w:t xml:space="preserve"> </w:t>
-      </w:r>
-      <w:r>
-        <w:rPr>
-          <w:color w:val="23282D"/>
-          <w:sz w:val="20"/>
-        </w:rPr>
-        <w:t>scratch</w:t>
-      </w:r>
-      <w:r>
-        <w:rPr>
-          <w:color w:val="23282D"/>
-          <w:spacing w:val="-2"/>
-          <w:sz w:val="20"/>
-        </w:rPr>
-        <w:t xml:space="preserve"> </w:t>
-      </w:r>
-      <w:r>
-        <w:rPr>
-          <w:color w:val="23282D"/>
-          <w:sz w:val="20"/>
-        </w:rPr>
-        <w:t>a</w:t>
-      </w:r>
-      <w:r>
-        <w:rPr>
-          <w:color w:val="23282D"/>
-          <w:spacing w:val="-2"/>
-          <w:sz w:val="20"/>
-        </w:rPr>
-        <w:t xml:space="preserve"> </w:t>
-      </w:r>
-      <w:r>
-        <w:rPr>
-          <w:color w:val="23282D"/>
-          <w:sz w:val="20"/>
-        </w:rPr>
-        <w:t>Customer</w:t>
-      </w:r>
-      <w:r>
-        <w:rPr>
-          <w:color w:val="23282D"/>
-          <w:spacing w:val="-2"/>
-          <w:sz w:val="20"/>
-        </w:rPr>
-        <w:t xml:space="preserve"> </w:t>
-      </w:r>
-      <w:r>
-        <w:rPr>
-          <w:color w:val="23282D"/>
-          <w:sz w:val="20"/>
-        </w:rPr>
-        <w:t>Relations</w:t>
-      </w:r>
-      <w:r>
-        <w:rPr>
-          <w:color w:val="23282D"/>
-          <w:spacing w:val="-3"/>
-          <w:sz w:val="20"/>
-        </w:rPr>
-        <w:t xml:space="preserve"> </w:t>
-      </w:r>
-      <w:r>
-        <w:rPr>
-          <w:color w:val="23282D"/>
-          <w:sz w:val="20"/>
-        </w:rPr>
-        <w:t>Management</w:t>
-      </w:r>
-      <w:r>
-        <w:rPr>
-          <w:color w:val="23282D"/>
-          <w:spacing w:val="-1"/>
-          <w:sz w:val="20"/>
-        </w:rPr>
-        <w:t xml:space="preserve"> </w:t>
-      </w:r>
-      <w:r>
-        <w:rPr>
-          <w:color w:val="23282D"/>
-          <w:sz w:val="20"/>
-        </w:rPr>
-        <w:t>system</w:t>
-      </w:r>
-      <w:r>
-        <w:rPr>
-          <w:color w:val="23282D"/>
-          <w:spacing w:val="-1"/>
-          <w:sz w:val="20"/>
-        </w:rPr>
-        <w:t xml:space="preserve"> </w:t>
-      </w:r>
-      <w:r>
-        <w:rPr>
-          <w:color w:val="23282D"/>
-          <w:sz w:val="20"/>
-        </w:rPr>
-        <w:t>tailored</w:t>
-      </w:r>
-      <w:r>
-        <w:rPr>
-          <w:color w:val="23282D"/>
-          <w:spacing w:val="-2"/>
-          <w:sz w:val="20"/>
-        </w:rPr>
-        <w:t xml:space="preserve"> </w:t>
-      </w:r>
-      <w:r>
-        <w:rPr>
-          <w:color w:val="23282D"/>
-          <w:sz w:val="20"/>
-        </w:rPr>
-        <w:t>to</w:t>
-      </w:r>
-      <w:r>
-        <w:rPr>
-          <w:color w:val="23282D"/>
-          <w:spacing w:val="-1"/>
-          <w:sz w:val="20"/>
-        </w:rPr>
-        <w:t xml:space="preserve"> </w:t>
-      </w:r>
-      <w:r>
-        <w:rPr>
-          <w:color w:val="23282D"/>
-          <w:sz w:val="20"/>
-        </w:rPr>
-        <w:t>youth</w:t>
-      </w:r>
-      <w:r>
-        <w:rPr>
-          <w:color w:val="23282D"/>
-          <w:spacing w:val="-1"/>
-          <w:sz w:val="20"/>
-        </w:rPr>
-        <w:t xml:space="preserve"> </w:t>
-      </w:r>
-      <w:r>
-        <w:rPr>
-          <w:color w:val="23282D"/>
-          <w:spacing w:val="-2"/>
-          <w:sz w:val="20"/>
-        </w:rPr>
-        <w:t>organizations.</w:t>
-      </w:r>
-    </w:p>
-    <w:p>
-      <w:pPr>
-        <w:pStyle w:val="ListParagraph"/>
-        <w:numPr>
-          <w:ilvl w:val="0"/>
-          <w:numId w:val="1"/>
-        </w:numPr>
-        <w:tabs>
-          <w:tab w:val="left" w:pos="317"/>
-        </w:tabs>
-        <w:spacing w:before="15" w:line="254" w:lineRule="auto"/>
-        <w:ind w:right="412"/>
-        <w:rPr>
-          <w:sz w:val="20"/>
-        </w:rPr>
-      </w:pPr>
-      <w:r>
-        <w:rPr>
-          <w:color w:val="23282D"/>
-          <w:sz w:val="20"/>
-        </w:rPr>
-        <w:t>Wrote</w:t>
-      </w:r>
-      <w:r>
-        <w:rPr>
-          <w:color w:val="23282D"/>
-          <w:spacing w:val="-2"/>
-          <w:sz w:val="20"/>
-        </w:rPr>
-        <w:t xml:space="preserve"> </w:t>
-      </w:r>
-      <w:r>
-        <w:rPr>
-          <w:color w:val="23282D"/>
-          <w:sz w:val="20"/>
-        </w:rPr>
-        <w:t>a</w:t>
-      </w:r>
-      <w:r>
-        <w:rPr>
-          <w:color w:val="23282D"/>
-          <w:spacing w:val="-3"/>
-          <w:sz w:val="20"/>
-        </w:rPr>
-        <w:t xml:space="preserve"> </w:t>
-      </w:r>
-      <w:r>
-        <w:rPr>
-          <w:color w:val="23282D"/>
-          <w:sz w:val="20"/>
-        </w:rPr>
-        <w:t>suite</w:t>
-      </w:r>
-      <w:r>
-        <w:rPr>
-          <w:color w:val="23282D"/>
-          <w:spacing w:val="-2"/>
-          <w:sz w:val="20"/>
-        </w:rPr>
-        <w:t xml:space="preserve"> </w:t>
-      </w:r>
-      <w:r>
-        <w:rPr>
-          <w:color w:val="23282D"/>
-          <w:sz w:val="20"/>
-        </w:rPr>
-        <w:t>of</w:t>
-      </w:r>
-      <w:r>
-        <w:rPr>
-          <w:color w:val="23282D"/>
-          <w:spacing w:val="-3"/>
-          <w:sz w:val="20"/>
-        </w:rPr>
-        <w:t xml:space="preserve"> </w:t>
-      </w:r>
-      <w:r>
-        <w:rPr>
-          <w:color w:val="23282D"/>
-          <w:sz w:val="20"/>
-        </w:rPr>
-        <w:t>Node.js</w:t>
-      </w:r>
-      <w:r>
-        <w:rPr>
-          <w:color w:val="23282D"/>
-          <w:spacing w:val="-3"/>
-          <w:sz w:val="20"/>
-        </w:rPr>
-        <w:t xml:space="preserve"> </w:t>
-      </w:r>
-      <w:r>
-        <w:rPr>
-          <w:color w:val="23282D"/>
-          <w:sz w:val="20"/>
-        </w:rPr>
-        <w:t>code</w:t>
-      </w:r>
-      <w:r>
-        <w:rPr>
-          <w:color w:val="23282D"/>
-          <w:spacing w:val="-2"/>
-          <w:sz w:val="20"/>
-        </w:rPr>
-        <w:t xml:space="preserve"> </w:t>
-      </w:r>
-      <w:r>
-        <w:rPr>
-          <w:color w:val="23282D"/>
-          <w:sz w:val="20"/>
-        </w:rPr>
-        <w:t>that</w:t>
-      </w:r>
-      <w:r>
-        <w:rPr>
-          <w:color w:val="23282D"/>
-          <w:spacing w:val="-2"/>
-          <w:sz w:val="20"/>
-        </w:rPr>
-        <w:t xml:space="preserve"> </w:t>
-      </w:r>
-      <w:r>
-        <w:rPr>
-          <w:color w:val="23282D"/>
-          <w:sz w:val="20"/>
-        </w:rPr>
-        <w:t>interfaces</w:t>
-      </w:r>
-      <w:r>
-        <w:rPr>
-          <w:color w:val="23282D"/>
-          <w:spacing w:val="-3"/>
-          <w:sz w:val="20"/>
-        </w:rPr>
-        <w:t xml:space="preserve"> </w:t>
-      </w:r>
-      <w:r>
-        <w:rPr>
-          <w:color w:val="23282D"/>
-          <w:sz w:val="20"/>
-        </w:rPr>
-        <w:t>between</w:t>
-      </w:r>
-      <w:r>
-        <w:rPr>
-          <w:color w:val="23282D"/>
-          <w:spacing w:val="-3"/>
-          <w:sz w:val="20"/>
-        </w:rPr>
-        <w:t xml:space="preserve"> </w:t>
-      </w:r>
-      <w:r>
-        <w:rPr>
-          <w:color w:val="23282D"/>
-          <w:sz w:val="20"/>
-        </w:rPr>
-        <w:t>several</w:t>
-      </w:r>
-      <w:r>
-        <w:rPr>
-          <w:color w:val="23282D"/>
-          <w:spacing w:val="-2"/>
-          <w:sz w:val="20"/>
-        </w:rPr>
-        <w:t xml:space="preserve"> </w:t>
-      </w:r>
-      <w:r>
-        <w:rPr>
-          <w:color w:val="23282D"/>
-          <w:sz w:val="20"/>
-        </w:rPr>
-        <w:t>services,</w:t>
-      </w:r>
-      <w:r>
-        <w:rPr>
-          <w:color w:val="23282D"/>
-          <w:spacing w:val="-2"/>
-          <w:sz w:val="20"/>
-        </w:rPr>
-        <w:t xml:space="preserve"> </w:t>
-      </w:r>
-      <w:r>
-        <w:rPr>
-          <w:color w:val="23282D"/>
-          <w:sz w:val="20"/>
-        </w:rPr>
-        <w:t>facilitating</w:t>
-      </w:r>
-      <w:r>
-        <w:rPr>
-          <w:color w:val="23282D"/>
-          <w:spacing w:val="-2"/>
-          <w:sz w:val="20"/>
-        </w:rPr>
-        <w:t xml:space="preserve"> </w:t>
-      </w:r>
-      <w:r>
-        <w:rPr>
-          <w:color w:val="23282D"/>
-          <w:sz w:val="20"/>
-        </w:rPr>
-        <w:t>the</w:t>
-      </w:r>
-      <w:r>
-        <w:rPr>
-          <w:color w:val="23282D"/>
-          <w:spacing w:val="-2"/>
-          <w:sz w:val="20"/>
-        </w:rPr>
-        <w:t xml:space="preserve"> </w:t>
-      </w:r>
-      <w:r>
-        <w:rPr>
-          <w:color w:val="23282D"/>
-          <w:sz w:val="20"/>
-        </w:rPr>
-        <w:t>sharing</w:t>
-      </w:r>
-      <w:r>
-        <w:rPr>
-          <w:color w:val="23282D"/>
-          <w:spacing w:val="-2"/>
-          <w:sz w:val="20"/>
-        </w:rPr>
-        <w:t xml:space="preserve"> </w:t>
-      </w:r>
-      <w:r>
-        <w:rPr>
-          <w:color w:val="23282D"/>
-          <w:sz w:val="20"/>
-        </w:rPr>
-        <w:t>of</w:t>
-      </w:r>
-      <w:r>
-        <w:rPr>
-          <w:color w:val="23282D"/>
-          <w:spacing w:val="-3"/>
-          <w:sz w:val="20"/>
-        </w:rPr>
-        <w:t xml:space="preserve"> </w:t>
-      </w:r>
-      <w:r>
-        <w:rPr>
-          <w:color w:val="23282D"/>
-          <w:sz w:val="20"/>
-        </w:rPr>
-        <w:t>knowledge related to organizational activities as well as communication with internal and external audiences.</w:t>
-      </w:r>
-    </w:p>
-    <w:p>
-      <w:pPr>
-        <w:pStyle w:val="BodyText"/>
-        <w:spacing w:before="1"/>
-        <w:rPr>
-          <w:sz w:val="15"/>
-        </w:rPr>
-      </w:pPr>
-    </w:p>
-    <w:p>
-      <w:pPr>
-        <w:pStyle w:val="Heading1"/>
-        <w:rPr>
-          <w:u w:val="none"/>
-        </w:rPr>
-      </w:pPr>
-      <w:bookmarkStart w:id="18" w:name="Outreach_&amp;_Academic_Service"/>
-      <w:bookmarkEnd w:id="18"/>
-      <w:r>
-        <w:rPr>
-          <w:color w:val="333333"/>
-          <w:u w:color="333333"/>
-        </w:rPr>
-        <w:t>Outreach</w:t>
-      </w:r>
-      <w:r>
-        <w:rPr>
-          <w:color w:val="333333"/>
-          <w:spacing w:val="-3"/>
-          <w:u w:color="333333"/>
-        </w:rPr>
-        <w:t xml:space="preserve"> </w:t>
-      </w:r>
-      <w:r>
-        <w:rPr>
-          <w:color w:val="333333"/>
-          <w:u w:color="333333"/>
-        </w:rPr>
-        <w:t>&amp;</w:t>
-      </w:r>
-      <w:r>
-        <w:rPr>
-          <w:color w:val="333333"/>
-          <w:spacing w:val="-7"/>
-          <w:u w:color="333333"/>
-        </w:rPr>
-        <w:t xml:space="preserve"> </w:t>
-      </w:r>
-      <w:r>
-        <w:rPr>
-          <w:color w:val="333333"/>
-          <w:u w:color="333333"/>
-        </w:rPr>
-        <w:t>Academic</w:t>
-      </w:r>
-      <w:r>
-        <w:rPr>
-          <w:color w:val="333333"/>
-          <w:spacing w:val="-3"/>
-          <w:u w:color="333333"/>
-        </w:rPr>
-        <w:t xml:space="preserve"> </w:t>
-      </w:r>
-      <w:r>
-        <w:rPr>
-          <w:color w:val="333333"/>
-          <w:spacing w:val="-2"/>
-          <w:u w:color="333333"/>
-        </w:rPr>
-        <w:t>Service</w:t>
-      </w:r>
-    </w:p>
-    <w:p>
-      <w:pPr>
-        <w:pStyle w:val="Heading2"/>
-        <w:spacing w:before="118"/>
-      </w:pPr>
-      <w:bookmarkStart w:id="19" w:name="UNC_Computer_Science_Student_Association"/>
-      <w:bookmarkEnd w:id="19"/>
-      <w:r>
-        <w:rPr>
-          <w:color w:val="333333"/>
-        </w:rPr>
-        <w:t>UNC</w:t>
-      </w:r>
-      <w:r>
-        <w:rPr>
-          <w:color w:val="333333"/>
-          <w:spacing w:val="-8"/>
-        </w:rPr>
-        <w:t xml:space="preserve"> </w:t>
-      </w:r>
-      <w:r>
-        <w:rPr>
-          <w:color w:val="333333"/>
-        </w:rPr>
-        <w:t>Computer</w:t>
-      </w:r>
-      <w:r>
-        <w:rPr>
-          <w:color w:val="333333"/>
-          <w:spacing w:val="-5"/>
-        </w:rPr>
-        <w:t xml:space="preserve"> </w:t>
-      </w:r>
-      <w:r>
-        <w:rPr>
-          <w:color w:val="333333"/>
-        </w:rPr>
-        <w:t>Science</w:t>
-      </w:r>
-      <w:r>
-        <w:rPr>
-          <w:color w:val="333333"/>
-          <w:spacing w:val="-4"/>
-        </w:rPr>
-        <w:t xml:space="preserve"> </w:t>
-      </w:r>
-      <w:r>
-        <w:rPr>
-          <w:color w:val="333333"/>
-        </w:rPr>
-        <w:t>Student</w:t>
-      </w:r>
-      <w:r>
-        <w:rPr>
-          <w:color w:val="333333"/>
-          <w:spacing w:val="-7"/>
-        </w:rPr>
-        <w:t xml:space="preserve"> </w:t>
-      </w:r>
-      <w:r>
-        <w:rPr>
-          <w:color w:val="333333"/>
-        </w:rPr>
-        <w:t>Association</w:t>
-      </w:r>
-      <w:r>
-        <w:rPr>
-          <w:color w:val="333333"/>
-          <w:spacing w:val="-5"/>
-        </w:rPr>
-        <w:t xml:space="preserve"> </w:t>
-      </w:r>
-      <w:r>
-        <w:rPr>
-          <w:color w:val="333333"/>
-        </w:rPr>
-        <w:t>—</w:t>
-      </w:r>
-      <w:r>
-        <w:rPr>
-          <w:color w:val="333333"/>
-          <w:spacing w:val="-4"/>
-        </w:rPr>
-        <w:t xml:space="preserve"> </w:t>
-      </w:r>
-      <w:r>
-        <w:rPr>
-          <w:color w:val="333333"/>
-        </w:rPr>
-        <w:t>2022-</w:t>
-      </w:r>
-      <w:r>
-        <w:rPr>
-          <w:color w:val="333333"/>
-          <w:spacing w:val="-2"/>
-        </w:rPr>
-        <w:t>present</w:t>
-      </w:r>
-    </w:p>
-    <w:p>
-      <w:pPr>
-        <w:pStyle w:val="Heading3"/>
-        <w:spacing w:before="66"/>
-      </w:pPr>
-      <w:bookmarkStart w:id="20" w:name="President_—_2023‑2024"/>
-      <w:bookmarkEnd w:id="20"/>
-      <w:r>
-        <w:rPr>
-          <w:color w:val="545454"/>
-        </w:rPr>
-        <w:t xml:space="preserve">President — </w:t>
-      </w:r>
-      <w:r>
-        <w:rPr>
-          <w:color w:val="545454"/>
-          <w:spacing w:val="-2"/>
-        </w:rPr>
         <w:t>2023‑2024</w:t>
       </w:r>
-    </w:p>
-    <w:p>
-      <w:pPr>
-        <w:pStyle w:val="BodyText"/>
-        <w:spacing w:before="8"/>
-        <w:rPr>
-          <w:b/>
-          <w:sz w:val="14"/>
-        </w:rPr>
-      </w:pPr>
     </w:p>
     <w:p>
       <w:pPr>
@@ -7057,8 +6572,8 @@
           <w:u w:val="none"/>
         </w:rPr>
       </w:pPr>
-      <w:bookmarkStart w:id="21" w:name="Publications_&amp;_Patents"/>
-      <w:bookmarkEnd w:id="21"/>
+      <w:bookmarkStart w:id="20" w:name="Publications_&amp;_Patents"/>
+      <w:bookmarkEnd w:id="20"/>
       <w:r>
         <w:rPr>
           <w:color w:val="333333"/>
@@ -7082,6 +6597,177 @@
         </w:rPr>
         <w:t>Patents</w:t>
       </w:r>
+    </w:p>
+    <w:p>
+      <w:pPr>
+        <w:pStyle w:val="BodyText"/>
+        <w:spacing w:line="254" w:lineRule="auto"/>
+        <w:ind w:left="116"/>
+      </w:pPr>
+      <w:r>
+        <w:rPr>
+          <w:b/>
+          <w:color w:val="23282D"/>
+        </w:rPr>
+        <w:t>Ehrenstein,</w:t>
+      </w:r>
+      <w:r>
+        <w:rPr>
+          <w:b/>
+          <w:color w:val="23282D"/>
+          <w:spacing w:val="-3"/>
+        </w:rPr>
+        <w:t xml:space="preserve"> </w:t>
+      </w:r>
+      <w:r>
+        <w:rPr>
+          <w:b/>
+          <w:color w:val="23282D"/>
+        </w:rPr>
+        <w:t>S.</w:t>
+      </w:r>
+      <w:r>
+        <w:rPr>
+          <w:color w:val="23282D"/>
+        </w:rPr>
+        <w:t>,</w:t>
+      </w:r>
+      <w:r>
+        <w:rPr>
+          <w:color w:val="23282D"/>
+          <w:spacing w:val="-3"/>
+        </w:rPr>
+        <w:t xml:space="preserve"> </w:t>
+      </w:r>
+      <w:r>
+        <w:rPr>
+          <w:color w:val="23282D"/>
+        </w:rPr>
+        <w:t>McGill,</w:t>
+      </w:r>
+      <w:r>
+        <w:rPr>
+          <w:color w:val="23282D"/>
+          <w:spacing w:val="-3"/>
+        </w:rPr>
+        <w:t xml:space="preserve"> </w:t>
+      </w:r>
+      <w:r>
+        <w:rPr>
+          <w:color w:val="23282D"/>
+        </w:rPr>
+        <w:t>S.,</w:t>
+      </w:r>
+      <w:r>
+        <w:rPr>
+          <w:color w:val="23282D"/>
+          <w:spacing w:val="-3"/>
+        </w:rPr>
+        <w:t xml:space="preserve"> </w:t>
+      </w:r>
+      <w:r>
+        <w:rPr>
+          <w:color w:val="23282D"/>
+        </w:rPr>
+        <w:t>Rosenman,</w:t>
+      </w:r>
+      <w:r>
+        <w:rPr>
+          <w:color w:val="23282D"/>
+          <w:spacing w:val="-4"/>
+        </w:rPr>
+        <w:t xml:space="preserve"> </w:t>
+      </w:r>
+      <w:r>
+        <w:rPr>
+          <w:color w:val="23282D"/>
+        </w:rPr>
+        <w:t>J.,</w:t>
+      </w:r>
+      <w:r>
+        <w:rPr>
+          <w:color w:val="23282D"/>
+          <w:spacing w:val="-3"/>
+        </w:rPr>
+        <w:t xml:space="preserve"> </w:t>
+      </w:r>
+      <w:r>
+        <w:rPr>
+          <w:color w:val="23282D"/>
+        </w:rPr>
+        <w:t>and</w:t>
+      </w:r>
+      <w:r>
+        <w:rPr>
+          <w:color w:val="23282D"/>
+          <w:spacing w:val="-4"/>
+        </w:rPr>
+        <w:t xml:space="preserve"> </w:t>
+      </w:r>
+      <w:r>
+        <w:rPr>
+          <w:color w:val="23282D"/>
+        </w:rPr>
+        <w:t>Pizer,</w:t>
+      </w:r>
+      <w:r>
+        <w:rPr>
+          <w:color w:val="23282D"/>
+          <w:spacing w:val="-3"/>
+        </w:rPr>
+        <w:t xml:space="preserve"> </w:t>
+      </w:r>
+      <w:r>
+        <w:rPr>
+          <w:color w:val="23282D"/>
+        </w:rPr>
+        <w:t>S.</w:t>
+      </w:r>
+      <w:r>
+        <w:rPr>
+          <w:color w:val="23282D"/>
+          <w:spacing w:val="-3"/>
+        </w:rPr>
+        <w:t xml:space="preserve"> </w:t>
+      </w:r>
+      <w:r>
+        <w:rPr>
+          <w:color w:val="23282D"/>
+        </w:rPr>
+        <w:t>(In review</w:t>
+      </w:r>
+      <w:r>
+        <w:rPr>
+          <w:color w:val="23282D"/>
+        </w:rPr>
+        <w:t>, 2025</w:t>
+      </w:r>
+      <w:r>
+        <w:rPr>
+          <w:color w:val="23282D"/>
+        </w:rPr>
+        <w:t>).</w:t>
+      </w:r>
+      <w:r>
+        <w:rPr>
+          <w:color w:val="23282D"/>
+          <w:spacing w:val="-3"/>
+        </w:rPr>
+        <w:t xml:space="preserve"> </w:t>
+      </w:r>
+      <w:r>
+        <w:rPr>
+          <w:color w:val="23282D"/>
+        </w:rPr>
+        <w:t>Geometric and Photometric Features for Navigation in Colonoscopy.</w:t>
+      </w:r>
+    </w:p>
+    <w:p>
+      <w:pPr>
+        <w:pStyle w:val="BodyText"/>
+        <w:spacing w:before="1"/>
+        <w:ind w:left="116"/>
+      </w:pPr>
     </w:p>
     <w:p>
       <w:pPr>
@@ -7089,14 +6775,54 @@
         <w:spacing w:before="51" w:line="254" w:lineRule="auto"/>
         <w:ind w:left="116"/>
       </w:pPr>
-      <w:proofErr w:type="spellStart"/>
-      <w:r>
-        <w:rPr>
-          <w:color w:val="23282D"/>
-        </w:rPr>
-        <w:t>Paruchuri</w:t>
-      </w:r>
-      <w:proofErr w:type="spellEnd"/>
+      <w:r>
+        <w:rPr>
+          <w:color w:val="23282D"/>
+        </w:rPr>
+        <w:t>Paruchuri,</w:t>
+      </w:r>
+      <w:r>
+        <w:rPr>
+          <w:color w:val="23282D"/>
+          <w:spacing w:val="-9"/>
+        </w:rPr>
+        <w:t xml:space="preserve"> </w:t>
+      </w:r>
+      <w:r>
+        <w:rPr>
+          <w:color w:val="23282D"/>
+        </w:rPr>
+        <w:t>A.,</w:t>
+      </w:r>
+      <w:r>
+        <w:rPr>
+          <w:color w:val="23282D"/>
+          <w:spacing w:val="-9"/>
+        </w:rPr>
+        <w:t xml:space="preserve"> </w:t>
+      </w:r>
+      <w:r>
+        <w:rPr>
+          <w:b/>
+          <w:color w:val="23282D"/>
+        </w:rPr>
+        <w:t>Ehrenstein,</w:t>
+      </w:r>
+      <w:r>
+        <w:rPr>
+          <w:b/>
+          <w:color w:val="23282D"/>
+          <w:spacing w:val="-3"/>
+        </w:rPr>
+        <w:t xml:space="preserve"> </w:t>
+      </w:r>
+      <w:r>
+        <w:rPr>
+          <w:b/>
+          <w:color w:val="23282D"/>
+        </w:rPr>
+        <w:t>S.</w:t>
+      </w:r>
       <w:r>
         <w:rPr>
           <w:color w:val="23282D"/>
@@ -7106,54 +6832,6 @@
       <w:r>
         <w:rPr>
           <w:color w:val="23282D"/>
-          <w:spacing w:val="-9"/>
-        </w:rPr>
-        <w:t xml:space="preserve"> </w:t>
-      </w:r>
-      <w:r>
-        <w:rPr>
-          <w:color w:val="23282D"/>
-        </w:rPr>
-        <w:t>A.,</w:t>
-      </w:r>
-      <w:r>
-        <w:rPr>
-          <w:color w:val="23282D"/>
-          <w:spacing w:val="-9"/>
-        </w:rPr>
-        <w:t xml:space="preserve"> </w:t>
-      </w:r>
-      <w:r>
-        <w:rPr>
-          <w:b/>
-          <w:color w:val="23282D"/>
-        </w:rPr>
-        <w:t>Ehrenstein,</w:t>
-      </w:r>
-      <w:r>
-        <w:rPr>
-          <w:b/>
-          <w:color w:val="23282D"/>
-          <w:spacing w:val="-3"/>
-        </w:rPr>
-        <w:t xml:space="preserve"> </w:t>
-      </w:r>
-      <w:r>
-        <w:rPr>
-          <w:b/>
-          <w:color w:val="23282D"/>
-        </w:rPr>
-        <w:t>S.</w:t>
-      </w:r>
-      <w:r>
-        <w:rPr>
-          <w:color w:val="23282D"/>
-        </w:rPr>
-        <w:t>,</w:t>
-      </w:r>
-      <w:r>
-        <w:rPr>
-          <w:color w:val="23282D"/>
           <w:spacing w:val="-3"/>
         </w:rPr>
         <w:t xml:space="preserve"> </w:t>
@@ -7236,19 +6914,11 @@
         </w:rPr>
         <w:t xml:space="preserve"> </w:t>
       </w:r>
-      <w:proofErr w:type="spellStart"/>
-      <w:r>
-        <w:rPr>
-          <w:color w:val="23282D"/>
-        </w:rPr>
-        <w:t>Niethammer</w:t>
-      </w:r>
-      <w:proofErr w:type="spellEnd"/>
-      <w:r>
-        <w:rPr>
-          <w:color w:val="23282D"/>
-        </w:rPr>
-        <w:t>,</w:t>
+      <w:r>
+        <w:rPr>
+          <w:color w:val="23282D"/>
+        </w:rPr>
+        <w:t>Niethammer,</w:t>
       </w:r>
       <w:r>
         <w:rPr>
@@ -9348,6 +9018,41 @@
     <w:uiPriority w:val="1"/>
     <w:qFormat/>
   </w:style>
+  <w:style w:type="character" w:styleId="Hyperlink">
+    <w:name w:val="Hyperlink"/>
+    <w:basedOn w:val="DefaultParagraphFont"/>
+    <w:uiPriority w:val="99"/>
+    <w:unhideWhenUsed/>
+    <w:rsid w:val="00E05A04"/>
+    <w:rPr>
+      <w:color w:val="0000FF" w:themeColor="hyperlink"/>
+      <w:u w:val="single"/>
+    </w:rPr>
+  </w:style>
+  <w:style w:type="character" w:styleId="UnresolvedMention">
+    <w:name w:val="Unresolved Mention"/>
+    <w:basedOn w:val="DefaultParagraphFont"/>
+    <w:uiPriority w:val="99"/>
+    <w:semiHidden/>
+    <w:unhideWhenUsed/>
+    <w:rsid w:val="00E05A04"/>
+    <w:rPr>
+      <w:color w:val="605E5C"/>
+      <w:shd w:val="clear" w:color="auto" w:fill="E1DFDD"/>
+    </w:rPr>
+  </w:style>
+  <w:style w:type="character" w:styleId="FollowedHyperlink">
+    <w:name w:val="FollowedHyperlink"/>
+    <w:basedOn w:val="DefaultParagraphFont"/>
+    <w:uiPriority w:val="99"/>
+    <w:semiHidden/>
+    <w:unhideWhenUsed/>
+    <w:rsid w:val="00E05A04"/>
+    <w:rPr>
+      <w:color w:val="800080" w:themeColor="followedHyperlink"/>
+      <w:u w:val="single"/>
+    </w:rPr>
+  </w:style>
 </w:styles>
 </file>
 

</xml_diff>